<commit_message>
Lab 2 graphics finished
</commit_message>
<xml_diff>
--- a/Semester 5/Графика/Lab2/Lab2 Grafica Ciobanu Artiom I1902.docx
+++ b/Semester 5/Графика/Lab2/Lab2 Grafica Ciobanu Artiom I1902.docx
@@ -350,7 +350,7 @@
     </w:p>
     <w:p>
       <w:pPr>
-        <w:pStyle w:val="1"/>
+        <w:pStyle w:val="Heading1"/>
         <w:rPr>
           <w:sz w:val="32"/>
           <w:szCs w:val="32"/>
@@ -1349,7 +1349,7 @@
     </w:p>
     <w:p>
       <w:pPr>
-        <w:pStyle w:val="1"/>
+        <w:pStyle w:val="Heading1"/>
         <w:rPr>
           <w:sz w:val="36"/>
           <w:szCs w:val="36"/>
@@ -1375,7 +1375,7 @@
     </w:p>
     <w:p>
       <w:pPr>
-        <w:pStyle w:val="a5"/>
+        <w:pStyle w:val="ListParagraph"/>
         <w:numPr>
           <w:ilvl w:val="0"/>
           <w:numId w:val="36"/>
@@ -1420,6 +1420,7 @@
       </w:pPr>
       <w:r>
         <w:rPr>
+          <w:noProof/>
           <w:lang w:val="ru-MD"/>
         </w:rPr>
         <w:drawing>
@@ -1490,6 +1491,7 @@
       </w:pPr>
       <w:r>
         <w:rPr>
+          <w:noProof/>
           <w:lang w:val="ru-MD"/>
         </w:rPr>
         <w:drawing>
@@ -1579,7 +1581,7 @@
     </w:p>
     <w:p>
       <w:pPr>
-        <w:pStyle w:val="a5"/>
+        <w:pStyle w:val="ListParagraph"/>
         <w:numPr>
           <w:ilvl w:val="0"/>
           <w:numId w:val="36"/>
@@ -1605,6 +1607,7 @@
       </w:pPr>
       <w:r>
         <w:rPr>
+          <w:noProof/>
           <w:lang w:val="ru-MD"/>
         </w:rPr>
         <w:drawing>
@@ -1667,7 +1670,7 @@
     </w:p>
     <w:p>
       <w:pPr>
-        <w:pStyle w:val="a5"/>
+        <w:pStyle w:val="ListParagraph"/>
         <w:numPr>
           <w:ilvl w:val="0"/>
           <w:numId w:val="36"/>
@@ -1692,6 +1695,7 @@
       </w:pPr>
       <w:r>
         <w:rPr>
+          <w:noProof/>
           <w:lang w:val="ru-MD"/>
         </w:rPr>
         <w:drawing>
@@ -1767,10 +1771,10 @@
             <v:path o:extrusionok="f" gradientshapeok="t" o:connecttype="rect"/>
             <o:lock v:ext="edit" aspectratio="t"/>
           </v:shapetype>
-          <v:shape id="_x0000_i1025" type="#_x0000_t75" style="width:241.65pt;height:120.55pt" o:ole="">
+          <v:shape id="_x0000_i1025" type="#_x0000_t75" style="width:241.35pt;height:120.65pt" o:ole="">
             <v:imagedata r:id="rId14" o:title=""/>
           </v:shape>
-          <o:OLEObject Type="Embed" ProgID="Paint.Picture" ShapeID="_x0000_i1025" DrawAspect="Content" ObjectID="_1695738949" r:id="rId15"/>
+          <o:OLEObject Type="Embed" ProgID="Paint.Picture" ShapeID="_x0000_i1025" DrawAspect="Content" ObjectID="_1695761705" r:id="rId15"/>
         </w:object>
       </w:r>
     </w:p>
@@ -1807,7 +1811,7 @@
     </w:p>
     <w:p>
       <w:pPr>
-        <w:pStyle w:val="a5"/>
+        <w:pStyle w:val="ListParagraph"/>
         <w:numPr>
           <w:ilvl w:val="0"/>
           <w:numId w:val="36"/>
@@ -1846,7 +1850,7 @@
       <w:pPr>
         <w:ind w:left="360"/>
         <w:rPr>
-          <w:lang w:val="en-US"/>
+          <w:lang w:val="ru-RU"/>
         </w:rPr>
       </w:pPr>
     </w:p>
@@ -1854,64 +1858,32 @@
       <w:pPr>
         <w:ind w:left="360"/>
         <w:rPr>
-          <w:lang w:val="en-US"/>
-        </w:rPr>
-      </w:pPr>
+          <w:lang w:val="ru-RU"/>
+        </w:rPr>
+      </w:pPr>
+      <w:r>
+        <w:rPr>
+          <w:lang w:val="ru-RU"/>
+        </w:rPr>
+        <w:t>Рисование первой диаграммы:</w:t>
+      </w:r>
     </w:p>
     <w:p>
       <w:pPr>
         <w:ind w:left="360"/>
         <w:rPr>
-          <w:lang w:val="en-US"/>
-        </w:rPr>
-      </w:pPr>
-    </w:p>
-    <w:p>
-      <w:pPr>
-        <w:pStyle w:val="a5"/>
-        <w:numPr>
-          <w:ilvl w:val="0"/>
-          <w:numId w:val="36"/>
-        </w:numPr>
-        <w:rPr>
           <w:lang w:val="ru-RU"/>
         </w:rPr>
       </w:pPr>
       <w:r>
         <w:rPr>
-          <w:lang w:val="ru-MD"/>
-        </w:rPr>
-        <w:t xml:space="preserve">Данные, введённые в </w:t>
-      </w:r>
-      <w:r>
-        <w:rPr>
-          <w:lang w:val="en-US"/>
-        </w:rPr>
-        <w:t>Excel</w:t>
-      </w:r>
-      <w:r>
-        <w:rPr>
           <w:lang w:val="ru-RU"/>
         </w:rPr>
-        <w:t>:</w:t>
-      </w:r>
-    </w:p>
-    <w:p>
-      <w:pPr>
-        <w:ind w:left="360"/>
-        <w:rPr>
-          <w:lang w:val="ru-RU"/>
-        </w:rPr>
-      </w:pPr>
-      <w:r>
-        <w:rPr>
-          <w:lang w:val="en-US"/>
-        </w:rPr>
         <w:drawing>
-          <wp:inline distT="0" distB="0" distL="0" distR="0" wp14:anchorId="44262794" wp14:editId="28A8E3C6">
-            <wp:extent cx="3970364" cy="1280271"/>
+          <wp:inline distT="0" distB="0" distL="0" distR="0" wp14:anchorId="43D3F392" wp14:editId="3534052D">
+            <wp:extent cx="3970364" cy="1226926"/>
             <wp:effectExtent l="0" t="0" r="0" b="0"/>
-            <wp:docPr id="5" name="Рисунок 5"/>
+            <wp:docPr id="7" name="Picture 7"/>
             <wp:cNvGraphicFramePr>
               <a:graphicFrameLocks xmlns:a="http://schemas.openxmlformats.org/drawingml/2006/main" noChangeAspect="1"/>
             </wp:cNvGraphicFramePr>
@@ -1931,6 +1903,567 @@
                   <pic:spPr>
                     <a:xfrm>
                       <a:off x="0" y="0"/>
+                      <a:ext cx="3970364" cy="1226926"/>
+                    </a:xfrm>
+                    <a:prstGeom prst="rect">
+                      <a:avLst/>
+                    </a:prstGeom>
+                  </pic:spPr>
+                </pic:pic>
+              </a:graphicData>
+            </a:graphic>
+          </wp:inline>
+        </w:drawing>
+      </w:r>
+    </w:p>
+    <w:p>
+      <w:pPr>
+        <w:ind w:left="360"/>
+        <w:rPr>
+          <w:lang w:val="ru-RU"/>
+        </w:rPr>
+      </w:pPr>
+    </w:p>
+    <w:p>
+      <w:pPr>
+        <w:ind w:left="360"/>
+        <w:rPr>
+          <w:lang w:val="ru-RU"/>
+        </w:rPr>
+      </w:pPr>
+      <w:r>
+        <w:rPr>
+          <w:lang w:val="ru-RU"/>
+        </w:rPr>
+        <w:t>Сетка на фоне:</w:t>
+      </w:r>
+    </w:p>
+    <w:p>
+      <w:pPr>
+        <w:ind w:left="360"/>
+        <w:rPr>
+          <w:lang w:val="ru-RU"/>
+        </w:rPr>
+      </w:pPr>
+      <w:r>
+        <w:rPr>
+          <w:lang w:val="ru-RU"/>
+        </w:rPr>
+        <w:drawing>
+          <wp:inline distT="0" distB="0" distL="0" distR="0" wp14:anchorId="1E124CCC" wp14:editId="3F18E209">
+            <wp:extent cx="5715495" cy="5982218"/>
+            <wp:effectExtent l="0" t="0" r="0" b="0"/>
+            <wp:docPr id="9" name="Picture 9"/>
+            <wp:cNvGraphicFramePr>
+              <a:graphicFrameLocks xmlns:a="http://schemas.openxmlformats.org/drawingml/2006/main" noChangeAspect="1"/>
+            </wp:cNvGraphicFramePr>
+            <a:graphic xmlns:a="http://schemas.openxmlformats.org/drawingml/2006/main">
+              <a:graphicData uri="http://schemas.openxmlformats.org/drawingml/2006/picture">
+                <pic:pic xmlns:pic="http://schemas.openxmlformats.org/drawingml/2006/picture">
+                  <pic:nvPicPr>
+                    <pic:cNvPr id="1" name=""/>
+                    <pic:cNvPicPr/>
+                  </pic:nvPicPr>
+                  <pic:blipFill>
+                    <a:blip r:embed="rId17"/>
+                    <a:stretch>
+                      <a:fillRect/>
+                    </a:stretch>
+                  </pic:blipFill>
+                  <pic:spPr>
+                    <a:xfrm>
+                      <a:off x="0" y="0"/>
+                      <a:ext cx="5715495" cy="5982218"/>
+                    </a:xfrm>
+                    <a:prstGeom prst="rect">
+                      <a:avLst/>
+                    </a:prstGeom>
+                  </pic:spPr>
+                </pic:pic>
+              </a:graphicData>
+            </a:graphic>
+          </wp:inline>
+        </w:drawing>
+      </w:r>
+    </w:p>
+    <w:p>
+      <w:pPr>
+        <w:ind w:left="360"/>
+        <w:rPr>
+          <w:lang w:val="ru-RU"/>
+        </w:rPr>
+      </w:pPr>
+      <w:r>
+        <w:rPr>
+          <w:lang w:val="ru-RU"/>
+        </w:rPr>
+        <w:lastRenderedPageBreak/>
+        <w:drawing>
+          <wp:inline distT="0" distB="0" distL="0" distR="0" wp14:anchorId="735090F7" wp14:editId="74D6464B">
+            <wp:extent cx="5471634" cy="7750212"/>
+            <wp:effectExtent l="0" t="0" r="0" b="3175"/>
+            <wp:docPr id="11" name="Picture 11"/>
+            <wp:cNvGraphicFramePr>
+              <a:graphicFrameLocks xmlns:a="http://schemas.openxmlformats.org/drawingml/2006/main" noChangeAspect="1"/>
+            </wp:cNvGraphicFramePr>
+            <a:graphic xmlns:a="http://schemas.openxmlformats.org/drawingml/2006/main">
+              <a:graphicData uri="http://schemas.openxmlformats.org/drawingml/2006/picture">
+                <pic:pic xmlns:pic="http://schemas.openxmlformats.org/drawingml/2006/picture">
+                  <pic:nvPicPr>
+                    <pic:cNvPr id="1" name=""/>
+                    <pic:cNvPicPr/>
+                  </pic:nvPicPr>
+                  <pic:blipFill>
+                    <a:blip r:embed="rId18"/>
+                    <a:stretch>
+                      <a:fillRect/>
+                    </a:stretch>
+                  </pic:blipFill>
+                  <pic:spPr>
+                    <a:xfrm>
+                      <a:off x="0" y="0"/>
+                      <a:ext cx="5471634" cy="7750212"/>
+                    </a:xfrm>
+                    <a:prstGeom prst="rect">
+                      <a:avLst/>
+                    </a:prstGeom>
+                  </pic:spPr>
+                </pic:pic>
+              </a:graphicData>
+            </a:graphic>
+          </wp:inline>
+        </w:drawing>
+      </w:r>
+    </w:p>
+    <w:p>
+      <w:pPr>
+        <w:ind w:left="360"/>
+        <w:rPr>
+          <w:lang w:val="ru-RU"/>
+        </w:rPr>
+      </w:pPr>
+    </w:p>
+    <w:p>
+      <w:pPr>
+        <w:ind w:left="360"/>
+        <w:rPr>
+          <w:lang w:val="ru-RU"/>
+        </w:rPr>
+      </w:pPr>
+      <w:r>
+        <w:rPr>
+          <w:lang w:val="ru-RU"/>
+        </w:rPr>
+        <w:lastRenderedPageBreak/>
+        <w:drawing>
+          <wp:inline distT="0" distB="0" distL="0" distR="0" wp14:anchorId="45EACB1F" wp14:editId="5B7F3DE0">
+            <wp:extent cx="5585944" cy="3139712"/>
+            <wp:effectExtent l="0" t="0" r="0" b="3810"/>
+            <wp:docPr id="12" name="Picture 12"/>
+            <wp:cNvGraphicFramePr>
+              <a:graphicFrameLocks xmlns:a="http://schemas.openxmlformats.org/drawingml/2006/main" noChangeAspect="1"/>
+            </wp:cNvGraphicFramePr>
+            <a:graphic xmlns:a="http://schemas.openxmlformats.org/drawingml/2006/main">
+              <a:graphicData uri="http://schemas.openxmlformats.org/drawingml/2006/picture">
+                <pic:pic xmlns:pic="http://schemas.openxmlformats.org/drawingml/2006/picture">
+                  <pic:nvPicPr>
+                    <pic:cNvPr id="1" name=""/>
+                    <pic:cNvPicPr/>
+                  </pic:nvPicPr>
+                  <pic:blipFill>
+                    <a:blip r:embed="rId19"/>
+                    <a:stretch>
+                      <a:fillRect/>
+                    </a:stretch>
+                  </pic:blipFill>
+                  <pic:spPr>
+                    <a:xfrm>
+                      <a:off x="0" y="0"/>
+                      <a:ext cx="5585944" cy="3139712"/>
+                    </a:xfrm>
+                    <a:prstGeom prst="rect">
+                      <a:avLst/>
+                    </a:prstGeom>
+                  </pic:spPr>
+                </pic:pic>
+              </a:graphicData>
+            </a:graphic>
+          </wp:inline>
+        </w:drawing>
+      </w:r>
+    </w:p>
+    <w:p>
+      <w:pPr>
+        <w:ind w:left="360"/>
+        <w:rPr>
+          <w:lang w:val="ru-RU"/>
+        </w:rPr>
+      </w:pPr>
+    </w:p>
+    <w:p>
+      <w:pPr>
+        <w:ind w:left="360"/>
+        <w:rPr>
+          <w:lang w:val="ru-RU"/>
+        </w:rPr>
+      </w:pPr>
+      <w:r>
+        <w:rPr>
+          <w:lang w:val="ru-RU"/>
+        </w:rPr>
+        <w:t>Расстояние между точками:</w:t>
+      </w:r>
+    </w:p>
+    <w:p>
+      <w:pPr>
+        <w:ind w:left="360"/>
+        <w:rPr>
+          <w:lang w:val="ru-RU"/>
+        </w:rPr>
+      </w:pPr>
+      <w:r>
+        <w:rPr>
+          <w:lang w:val="ru-RU"/>
+        </w:rPr>
+        <w:drawing>
+          <wp:inline distT="0" distB="0" distL="0" distR="0" wp14:anchorId="05EA33C1" wp14:editId="04D023E5">
+            <wp:extent cx="4656223" cy="1844200"/>
+            <wp:effectExtent l="0" t="0" r="0" b="3810"/>
+            <wp:docPr id="14" name="Picture 14"/>
+            <wp:cNvGraphicFramePr>
+              <a:graphicFrameLocks xmlns:a="http://schemas.openxmlformats.org/drawingml/2006/main" noChangeAspect="1"/>
+            </wp:cNvGraphicFramePr>
+            <a:graphic xmlns:a="http://schemas.openxmlformats.org/drawingml/2006/main">
+              <a:graphicData uri="http://schemas.openxmlformats.org/drawingml/2006/picture">
+                <pic:pic xmlns:pic="http://schemas.openxmlformats.org/drawingml/2006/picture">
+                  <pic:nvPicPr>
+                    <pic:cNvPr id="1" name=""/>
+                    <pic:cNvPicPr/>
+                  </pic:nvPicPr>
+                  <pic:blipFill>
+                    <a:blip r:embed="rId20"/>
+                    <a:stretch>
+                      <a:fillRect/>
+                    </a:stretch>
+                  </pic:blipFill>
+                  <pic:spPr>
+                    <a:xfrm>
+                      <a:off x="0" y="0"/>
+                      <a:ext cx="4656223" cy="1844200"/>
+                    </a:xfrm>
+                    <a:prstGeom prst="rect">
+                      <a:avLst/>
+                    </a:prstGeom>
+                  </pic:spPr>
+                </pic:pic>
+              </a:graphicData>
+            </a:graphic>
+          </wp:inline>
+        </w:drawing>
+      </w:r>
+    </w:p>
+    <w:p>
+      <w:pPr>
+        <w:ind w:left="360"/>
+        <w:rPr>
+          <w:lang w:val="ru-RU"/>
+        </w:rPr>
+      </w:pPr>
+    </w:p>
+    <w:p>
+      <w:pPr>
+        <w:ind w:left="360"/>
+        <w:rPr>
+          <w:lang w:val="ru-RU"/>
+        </w:rPr>
+      </w:pPr>
+    </w:p>
+    <w:p>
+      <w:pPr>
+        <w:ind w:left="360"/>
+        <w:rPr>
+          <w:lang w:val="ru-RU"/>
+        </w:rPr>
+      </w:pPr>
+    </w:p>
+    <w:p>
+      <w:pPr>
+        <w:ind w:left="360"/>
+        <w:rPr>
+          <w:lang w:val="ru-RU"/>
+        </w:rPr>
+      </w:pPr>
+    </w:p>
+    <w:p>
+      <w:pPr>
+        <w:ind w:left="360"/>
+        <w:rPr>
+          <w:lang w:val="ru-RU"/>
+        </w:rPr>
+      </w:pPr>
+    </w:p>
+    <w:p>
+      <w:pPr>
+        <w:ind w:left="360"/>
+        <w:rPr>
+          <w:lang w:val="ru-RU"/>
+        </w:rPr>
+      </w:pPr>
+    </w:p>
+    <w:p>
+      <w:pPr>
+        <w:ind w:left="360"/>
+        <w:rPr>
+          <w:lang w:val="ru-RU"/>
+        </w:rPr>
+      </w:pPr>
+    </w:p>
+    <w:p>
+      <w:pPr>
+        <w:ind w:left="360"/>
+        <w:rPr>
+          <w:lang w:val="ru-RU"/>
+        </w:rPr>
+      </w:pPr>
+    </w:p>
+    <w:p>
+      <w:pPr>
+        <w:ind w:left="360"/>
+        <w:rPr>
+          <w:lang w:val="ru-RU"/>
+        </w:rPr>
+      </w:pPr>
+    </w:p>
+    <w:p>
+      <w:pPr>
+        <w:ind w:left="360"/>
+        <w:rPr>
+          <w:lang w:val="ru-RU"/>
+        </w:rPr>
+      </w:pPr>
+    </w:p>
+    <w:p>
+      <w:pPr>
+        <w:ind w:left="360"/>
+        <w:rPr>
+          <w:lang w:val="ru-RU"/>
+        </w:rPr>
+      </w:pPr>
+    </w:p>
+    <w:p>
+      <w:pPr>
+        <w:ind w:left="360"/>
+        <w:rPr>
+          <w:lang w:val="ru-RU"/>
+        </w:rPr>
+      </w:pPr>
+    </w:p>
+    <w:p>
+      <w:pPr>
+        <w:ind w:left="360"/>
+        <w:rPr>
+          <w:lang w:val="ru-RU"/>
+        </w:rPr>
+      </w:pPr>
+      <w:r>
+        <w:rPr>
+          <w:lang w:val="ru-RU"/>
+        </w:rPr>
+        <w:lastRenderedPageBreak/>
+        <w:t>Рисование второй диаграммы:</w:t>
+      </w:r>
+    </w:p>
+    <w:p>
+      <w:pPr>
+        <w:ind w:left="360"/>
+        <w:rPr>
+          <w:lang w:val="ru-RU"/>
+        </w:rPr>
+      </w:pPr>
+      <w:r>
+        <w:rPr>
+          <w:lang w:val="ru-RU"/>
+        </w:rPr>
+        <w:drawing>
+          <wp:inline distT="0" distB="0" distL="0" distR="0" wp14:anchorId="63D9C841" wp14:editId="13F194EA">
+            <wp:extent cx="4842933" cy="5512328"/>
+            <wp:effectExtent l="0" t="0" r="0" b="0"/>
+            <wp:docPr id="15" name="Picture 15"/>
+            <wp:cNvGraphicFramePr>
+              <a:graphicFrameLocks xmlns:a="http://schemas.openxmlformats.org/drawingml/2006/main" noChangeAspect="1"/>
+            </wp:cNvGraphicFramePr>
+            <a:graphic xmlns:a="http://schemas.openxmlformats.org/drawingml/2006/main">
+              <a:graphicData uri="http://schemas.openxmlformats.org/drawingml/2006/picture">
+                <pic:pic xmlns:pic="http://schemas.openxmlformats.org/drawingml/2006/picture">
+                  <pic:nvPicPr>
+                    <pic:cNvPr id="1" name=""/>
+                    <pic:cNvPicPr/>
+                  </pic:nvPicPr>
+                  <pic:blipFill>
+                    <a:blip r:embed="rId21"/>
+                    <a:stretch>
+                      <a:fillRect/>
+                    </a:stretch>
+                  </pic:blipFill>
+                  <pic:spPr>
+                    <a:xfrm>
+                      <a:off x="0" y="0"/>
+                      <a:ext cx="4871967" cy="5545375"/>
+                    </a:xfrm>
+                    <a:prstGeom prst="rect">
+                      <a:avLst/>
+                    </a:prstGeom>
+                  </pic:spPr>
+                </pic:pic>
+              </a:graphicData>
+            </a:graphic>
+          </wp:inline>
+        </w:drawing>
+      </w:r>
+    </w:p>
+    <w:p>
+      <w:pPr>
+        <w:ind w:left="360"/>
+        <w:rPr>
+          <w:lang w:val="ru-RU"/>
+        </w:rPr>
+      </w:pPr>
+      <w:r>
+        <w:rPr>
+          <w:lang w:val="ru-RU"/>
+        </w:rPr>
+        <w:t>Результат:</w:t>
+      </w:r>
+    </w:p>
+    <w:p>
+      <w:pPr>
+        <w:ind w:left="360"/>
+        <w:rPr>
+          <w:lang w:val="ru-RU"/>
+        </w:rPr>
+      </w:pPr>
+      <w:r>
+        <w:rPr>
+          <w:lang w:val="ru-RU"/>
+        </w:rPr>
+        <w:drawing>
+          <wp:inline distT="0" distB="0" distL="0" distR="0" wp14:anchorId="09335FE8" wp14:editId="701C5B24">
+            <wp:extent cx="5733415" cy="2667000"/>
+            <wp:effectExtent l="0" t="0" r="635" b="0"/>
+            <wp:docPr id="6" name="Picture 6"/>
+            <wp:cNvGraphicFramePr>
+              <a:graphicFrameLocks xmlns:a="http://schemas.openxmlformats.org/drawingml/2006/main" noChangeAspect="1"/>
+            </wp:cNvGraphicFramePr>
+            <a:graphic xmlns:a="http://schemas.openxmlformats.org/drawingml/2006/main">
+              <a:graphicData uri="http://schemas.openxmlformats.org/drawingml/2006/picture">
+                <pic:pic xmlns:pic="http://schemas.openxmlformats.org/drawingml/2006/picture">
+                  <pic:nvPicPr>
+                    <pic:cNvPr id="1" name=""/>
+                    <pic:cNvPicPr/>
+                  </pic:nvPicPr>
+                  <pic:blipFill rotWithShape="1">
+                    <a:blip r:embed="rId22"/>
+                    <a:srcRect b="8277"/>
+                    <a:stretch/>
+                  </pic:blipFill>
+                  <pic:spPr bwMode="auto">
+                    <a:xfrm>
+                      <a:off x="0" y="0"/>
+                      <a:ext cx="5733415" cy="2667000"/>
+                    </a:xfrm>
+                    <a:prstGeom prst="rect">
+                      <a:avLst/>
+                    </a:prstGeom>
+                    <a:ln>
+                      <a:noFill/>
+                    </a:ln>
+                    <a:extLst>
+                      <a:ext uri="{53640926-AAD7-44D8-BBD7-CCE9431645EC}">
+                        <a14:shadowObscured xmlns:a14="http://schemas.microsoft.com/office/drawing/2010/main"/>
+                      </a:ext>
+                    </a:extLst>
+                  </pic:spPr>
+                </pic:pic>
+              </a:graphicData>
+            </a:graphic>
+          </wp:inline>
+        </w:drawing>
+      </w:r>
+    </w:p>
+    <w:p>
+      <w:pPr>
+        <w:ind w:left="360"/>
+        <w:rPr>
+          <w:lang w:val="en-US"/>
+        </w:rPr>
+      </w:pPr>
+    </w:p>
+    <w:p>
+      <w:pPr>
+        <w:pStyle w:val="ListParagraph"/>
+        <w:numPr>
+          <w:ilvl w:val="0"/>
+          <w:numId w:val="36"/>
+        </w:numPr>
+        <w:rPr>
+          <w:lang w:val="ru-RU"/>
+        </w:rPr>
+      </w:pPr>
+      <w:r>
+        <w:rPr>
+          <w:lang w:val="ru-MD"/>
+        </w:rPr>
+        <w:t xml:space="preserve">Данные, введённые в </w:t>
+      </w:r>
+      <w:r>
+        <w:rPr>
+          <w:lang w:val="en-US"/>
+        </w:rPr>
+        <w:t>Excel</w:t>
+      </w:r>
+      <w:r>
+        <w:rPr>
+          <w:lang w:val="ru-RU"/>
+        </w:rPr>
+        <w:t>:</w:t>
+      </w:r>
+    </w:p>
+    <w:p>
+      <w:pPr>
+        <w:ind w:left="360"/>
+        <w:rPr>
+          <w:lang w:val="ru-RU"/>
+        </w:rPr>
+      </w:pPr>
+      <w:r>
+        <w:rPr>
+          <w:noProof/>
+          <w:lang w:val="en-US"/>
+        </w:rPr>
+        <w:drawing>
+          <wp:inline distT="0" distB="0" distL="0" distR="0" wp14:anchorId="44262794" wp14:editId="28A8E3C6">
+            <wp:extent cx="3970364" cy="1280271"/>
+            <wp:effectExtent l="0" t="0" r="0" b="0"/>
+            <wp:docPr id="5" name="Рисунок 5"/>
+            <wp:cNvGraphicFramePr>
+              <a:graphicFrameLocks xmlns:a="http://schemas.openxmlformats.org/drawingml/2006/main" noChangeAspect="1"/>
+            </wp:cNvGraphicFramePr>
+            <a:graphic xmlns:a="http://schemas.openxmlformats.org/drawingml/2006/main">
+              <a:graphicData uri="http://schemas.openxmlformats.org/drawingml/2006/picture">
+                <pic:pic xmlns:pic="http://schemas.openxmlformats.org/drawingml/2006/picture">
+                  <pic:nvPicPr>
+                    <pic:cNvPr id="1" name=""/>
+                    <pic:cNvPicPr/>
+                  </pic:nvPicPr>
+                  <pic:blipFill>
+                    <a:blip r:embed="rId23"/>
+                    <a:stretch>
+                      <a:fillRect/>
+                    </a:stretch>
+                  </pic:blipFill>
+                  <pic:spPr>
+                    <a:xfrm>
+                      <a:off x="0" y="0"/>
                       <a:ext cx="3970364" cy="1280271"/>
                     </a:xfrm>
                     <a:prstGeom prst="rect">
@@ -1991,7 +2524,7 @@
             <wp:cNvGraphicFramePr/>
             <a:graphic xmlns:a="http://schemas.openxmlformats.org/drawingml/2006/main">
               <a:graphicData uri="http://schemas.openxmlformats.org/drawingml/2006/chart">
-                <c:chart xmlns:c="http://schemas.openxmlformats.org/drawingml/2006/chart" xmlns:r="http://schemas.openxmlformats.org/officeDocument/2006/relationships" r:id="rId17"/>
+                <c:chart xmlns:c="http://schemas.openxmlformats.org/drawingml/2006/chart" xmlns:r="http://schemas.openxmlformats.org/officeDocument/2006/relationships" r:id="rId24"/>
               </a:graphicData>
             </a:graphic>
           </wp:inline>
@@ -2016,7 +2549,6 @@
         <w:rPr>
           <w:noProof/>
         </w:rPr>
-        <w:lastRenderedPageBreak/>
         <mc:AlternateContent>
           <mc:Choice Requires="cx1">
             <w:drawing>
@@ -2033,7 +2565,7 @@
                 <wp:cNvGraphicFramePr/>
                 <a:graphic xmlns:a="http://schemas.openxmlformats.org/drawingml/2006/main">
                   <a:graphicData uri="http://schemas.microsoft.com/office/drawing/2014/chartex">
-                    <cx:chart xmlns:cx="http://schemas.microsoft.com/office/drawing/2014/chartex" xmlns:r="http://schemas.openxmlformats.org/officeDocument/2006/relationships" r:id="rId18"/>
+                    <cx:chart xmlns:cx="http://schemas.microsoft.com/office/drawing/2014/chartex" xmlns:r="http://schemas.openxmlformats.org/officeDocument/2006/relationships" r:id="rId25"/>
                   </a:graphicData>
                 </a:graphic>
               </wp:inline>
@@ -2070,7 +2602,7 @@
                         </pic:cNvPicPr>
                       </pic:nvPicPr>
                       <pic:blipFill>
-                        <a:blip r:embed="rId19"/>
+                        <a:blip r:embed="rId26"/>
                         <a:stretch>
                           <a:fillRect/>
                         </a:stretch>
@@ -2095,7 +2627,6 @@
     </w:p>
     <w:p>
       <w:pPr>
-        <w:ind w:left="360"/>
         <w:rPr>
           <w:lang w:val="ru-RU"/>
         </w:rPr>
@@ -2103,31 +2634,6 @@
     </w:p>
     <w:p>
       <w:pPr>
-        <w:ind w:left="360"/>
-        <w:rPr>
-          <w:lang w:val="ru-RU"/>
-        </w:rPr>
-      </w:pPr>
-    </w:p>
-    <w:p>
-      <w:pPr>
-        <w:ind w:left="360"/>
-        <w:rPr>
-          <w:lang w:val="ru-RU"/>
-        </w:rPr>
-      </w:pPr>
-    </w:p>
-    <w:p>
-      <w:pPr>
-        <w:ind w:left="360"/>
-        <w:rPr>
-          <w:lang w:val="ru-RU"/>
-        </w:rPr>
-      </w:pPr>
-    </w:p>
-    <w:p>
-      <w:pPr>
-        <w:ind w:left="360"/>
         <w:rPr>
           <w:lang w:val="ru-RU"/>
         </w:rPr>
@@ -6588,14 +7094,14 @@
     <w:lsdException w:name="Unresolved Mention" w:semiHidden="1" w:unhideWhenUsed="1"/>
     <w:lsdException w:name="Smart Link" w:semiHidden="1" w:unhideWhenUsed="1"/>
   </w:latentStyles>
-  <w:style w:type="paragraph" w:default="1" w:styleId="a">
+  <w:style w:type="paragraph" w:default="1" w:styleId="Normal">
     <w:name w:val="Normal"/>
     <w:qFormat/>
   </w:style>
-  <w:style w:type="paragraph" w:styleId="1">
+  <w:style w:type="paragraph" w:styleId="Heading1">
     <w:name w:val="heading 1"/>
-    <w:basedOn w:val="a"/>
-    <w:next w:val="a"/>
+    <w:basedOn w:val="Normal"/>
+    <w:next w:val="Normal"/>
     <w:uiPriority w:val="9"/>
     <w:qFormat/>
     <w:pPr>
@@ -6610,10 +7116,10 @@
       <w:szCs w:val="40"/>
     </w:rPr>
   </w:style>
-  <w:style w:type="paragraph" w:styleId="2">
+  <w:style w:type="paragraph" w:styleId="Heading2">
     <w:name w:val="heading 2"/>
-    <w:basedOn w:val="a"/>
-    <w:next w:val="a"/>
+    <w:basedOn w:val="Normal"/>
+    <w:next w:val="Normal"/>
     <w:uiPriority w:val="9"/>
     <w:unhideWhenUsed/>
     <w:qFormat/>
@@ -6628,10 +7134,10 @@
       <w:szCs w:val="32"/>
     </w:rPr>
   </w:style>
-  <w:style w:type="paragraph" w:styleId="3">
+  <w:style w:type="paragraph" w:styleId="Heading3">
     <w:name w:val="heading 3"/>
-    <w:basedOn w:val="a"/>
-    <w:next w:val="a"/>
+    <w:basedOn w:val="Normal"/>
+    <w:next w:val="Normal"/>
     <w:uiPriority w:val="9"/>
     <w:unhideWhenUsed/>
     <w:qFormat/>
@@ -6647,10 +7153,10 @@
       <w:szCs w:val="28"/>
     </w:rPr>
   </w:style>
-  <w:style w:type="paragraph" w:styleId="4">
+  <w:style w:type="paragraph" w:styleId="Heading4">
     <w:name w:val="heading 4"/>
-    <w:basedOn w:val="a"/>
-    <w:next w:val="a"/>
+    <w:basedOn w:val="Normal"/>
+    <w:next w:val="Normal"/>
     <w:uiPriority w:val="9"/>
     <w:semiHidden/>
     <w:unhideWhenUsed/>
@@ -6665,10 +7171,10 @@
       <w:color w:val="666666"/>
     </w:rPr>
   </w:style>
-  <w:style w:type="paragraph" w:styleId="5">
+  <w:style w:type="paragraph" w:styleId="Heading5">
     <w:name w:val="heading 5"/>
-    <w:basedOn w:val="a"/>
-    <w:next w:val="a"/>
+    <w:basedOn w:val="Normal"/>
+    <w:next w:val="Normal"/>
     <w:uiPriority w:val="9"/>
     <w:semiHidden/>
     <w:unhideWhenUsed/>
@@ -6685,10 +7191,10 @@
       <w:szCs w:val="22"/>
     </w:rPr>
   </w:style>
-  <w:style w:type="paragraph" w:styleId="6">
+  <w:style w:type="paragraph" w:styleId="Heading6">
     <w:name w:val="heading 6"/>
-    <w:basedOn w:val="a"/>
-    <w:next w:val="a"/>
+    <w:basedOn w:val="Normal"/>
+    <w:next w:val="Normal"/>
     <w:uiPriority w:val="9"/>
     <w:semiHidden/>
     <w:unhideWhenUsed/>
@@ -6706,12 +7212,13 @@
       <w:szCs w:val="22"/>
     </w:rPr>
   </w:style>
-  <w:style w:type="character" w:default="1" w:styleId="a0">
+  <w:style w:type="character" w:default="1" w:styleId="DefaultParagraphFont">
     <w:name w:val="Default Paragraph Font"/>
     <w:uiPriority w:val="1"/>
+    <w:semiHidden/>
     <w:unhideWhenUsed/>
   </w:style>
-  <w:style w:type="table" w:default="1" w:styleId="a1">
+  <w:style w:type="table" w:default="1" w:styleId="TableNormal">
     <w:name w:val="Normal Table"/>
     <w:uiPriority w:val="99"/>
     <w:semiHidden/>
@@ -6726,16 +7233,16 @@
       </w:tblCellMar>
     </w:tblPr>
   </w:style>
-  <w:style w:type="numbering" w:default="1" w:styleId="a2">
+  <w:style w:type="numbering" w:default="1" w:styleId="NoList">
     <w:name w:val="No List"/>
     <w:uiPriority w:val="99"/>
     <w:semiHidden/>
     <w:unhideWhenUsed/>
   </w:style>
-  <w:style w:type="paragraph" w:styleId="a3">
+  <w:style w:type="paragraph" w:styleId="Title">
     <w:name w:val="Title"/>
-    <w:basedOn w:val="a"/>
-    <w:next w:val="a"/>
+    <w:basedOn w:val="Normal"/>
+    <w:next w:val="Normal"/>
     <w:uiPriority w:val="10"/>
     <w:qFormat/>
     <w:pPr>
@@ -6748,10 +7255,10 @@
       <w:szCs w:val="52"/>
     </w:rPr>
   </w:style>
-  <w:style w:type="paragraph" w:styleId="a4">
+  <w:style w:type="paragraph" w:styleId="Subtitle">
     <w:name w:val="Subtitle"/>
-    <w:basedOn w:val="a"/>
-    <w:next w:val="a"/>
+    <w:basedOn w:val="Normal"/>
+    <w:next w:val="Normal"/>
     <w:uiPriority w:val="11"/>
     <w:qFormat/>
     <w:pPr>
@@ -6759,9 +7266,9 @@
       <w:keepLines/>
     </w:pPr>
   </w:style>
-  <w:style w:type="paragraph" w:styleId="a5">
+  <w:style w:type="paragraph" w:styleId="ListParagraph">
     <w:name w:val="List Paragraph"/>
-    <w:basedOn w:val="a"/>
+    <w:basedOn w:val="Normal"/>
     <w:uiPriority w:val="34"/>
     <w:qFormat/>
     <w:rsid w:val="00CE5495"/>
@@ -6770,9 +7277,9 @@
       <w:contextualSpacing/>
     </w:pPr>
   </w:style>
-  <w:style w:type="character" w:styleId="a6">
+  <w:style w:type="character" w:styleId="Hyperlink">
     <w:name w:val="Hyperlink"/>
-    <w:basedOn w:val="a0"/>
+    <w:basedOn w:val="DefaultParagraphFont"/>
     <w:uiPriority w:val="99"/>
     <w:unhideWhenUsed/>
     <w:rsid w:val="005E00AB"/>
@@ -6781,9 +7288,9 @@
       <w:u w:val="single"/>
     </w:rPr>
   </w:style>
-  <w:style w:type="character" w:styleId="a7">
+  <w:style w:type="character" w:styleId="UnresolvedMention">
     <w:name w:val="Unresolved Mention"/>
-    <w:basedOn w:val="a0"/>
+    <w:basedOn w:val="DefaultParagraphFont"/>
     <w:uiPriority w:val="99"/>
     <w:semiHidden/>
     <w:unhideWhenUsed/>
@@ -6793,9 +7300,9 @@
       <w:shd w:val="clear" w:color="auto" w:fill="E1DFDD"/>
     </w:rPr>
   </w:style>
-  <w:style w:type="paragraph" w:styleId="a8">
+  <w:style w:type="paragraph" w:styleId="NormalWeb">
     <w:name w:val="Normal (Web)"/>
-    <w:basedOn w:val="a"/>
+    <w:basedOn w:val="Normal"/>
     <w:uiPriority w:val="99"/>
     <w:semiHidden/>
     <w:unhideWhenUsed/>
@@ -6814,7 +7321,7 @@
 <file path=word/charts/chart1.xml><?xml version="1.0" encoding="utf-8"?>
 <c:chartSpace xmlns:c="http://schemas.openxmlformats.org/drawingml/2006/chart" xmlns:a="http://schemas.openxmlformats.org/drawingml/2006/main" xmlns:r="http://schemas.openxmlformats.org/officeDocument/2006/relationships" xmlns:c16r2="http://schemas.microsoft.com/office/drawing/2015/06/chart">
   <c:date1904 val="0"/>
-  <c:lang val="ru-RU"/>
+  <c:lang val="en-US"/>
   <c:roundedCorners val="0"/>
   <mc:AlternateContent xmlns:mc="http://schemas.openxmlformats.org/markup-compatibility/2006">
     <mc:Choice xmlns:c14="http://schemas.microsoft.com/office/drawing/2007/8/2/chart" Requires="c14">

</xml_diff>